<commit_message>
Selectors(tag, class, id, property, universal), comments
</commit_message>
<xml_diff>
--- a/CSS.docx
+++ b/CSS.docx
@@ -136,6 +136,46 @@
                     <a:xfrm>
                       <a:off x="0" y="0"/>
                       <a:ext cx="5943600" cy="4096385"/>
+                    </a:xfrm>
+                    <a:prstGeom prst="rect">
+                      <a:avLst/>
+                    </a:prstGeom>
+                  </pic:spPr>
+                </pic:pic>
+              </a:graphicData>
+            </a:graphic>
+          </wp:inline>
+        </w:drawing>
+      </w:r>
+    </w:p>
+    <w:p>
+      <w:r>
+        <w:lastRenderedPageBreak/>
+        <w:drawing>
+          <wp:inline distT="0" distB="0" distL="0" distR="0" wp14:anchorId="638D37FE" wp14:editId="47ADE99F">
+            <wp:extent cx="5943600" cy="2861310"/>
+            <wp:effectExtent l="0" t="0" r="0" b="0"/>
+            <wp:docPr id="188433381" name="Picture 1" descr="A screenshot of a computer&#10;&#10;AI-generated content may be incorrect."/>
+            <wp:cNvGraphicFramePr>
+              <a:graphicFrameLocks xmlns:a="http://schemas.openxmlformats.org/drawingml/2006/main" noChangeAspect="1"/>
+            </wp:cNvGraphicFramePr>
+            <a:graphic xmlns:a="http://schemas.openxmlformats.org/drawingml/2006/main">
+              <a:graphicData uri="http://schemas.openxmlformats.org/drawingml/2006/picture">
+                <pic:pic xmlns:pic="http://schemas.openxmlformats.org/drawingml/2006/picture">
+                  <pic:nvPicPr>
+                    <pic:cNvPr id="188433381" name="Picture 1" descr="A screenshot of a computer&#10;&#10;AI-generated content may be incorrect."/>
+                    <pic:cNvPicPr/>
+                  </pic:nvPicPr>
+                  <pic:blipFill>
+                    <a:blip r:embed="rId7"/>
+                    <a:stretch>
+                      <a:fillRect/>
+                    </a:stretch>
+                  </pic:blipFill>
+                  <pic:spPr>
+                    <a:xfrm>
+                      <a:off x="0" y="0"/>
+                      <a:ext cx="5943600" cy="2861310"/>
                     </a:xfrm>
                     <a:prstGeom prst="rect">
                       <a:avLst/>

</xml_diff>

<commit_message>
element > elementni o'z ichiga oluvchi element
</commit_message>
<xml_diff>
--- a/CSS.docx
+++ b/CSS.docx
@@ -4,6 +4,9 @@
   <w:body>
     <w:p>
       <w:r>
+        <w:rPr>
+          <w:noProof/>
+        </w:rPr>
         <w:drawing>
           <wp:inline distT="0" distB="0" distL="0" distR="0" wp14:anchorId="240063D5" wp14:editId="76A9C6B9">
             <wp:extent cx="5943600" cy="3369945"/>
@@ -49,7 +52,6 @@
           <w:numId w:val="1"/>
         </w:numPr>
       </w:pPr>
-      <w:proofErr w:type="spellStart"/>
       <w:r>
         <w:t>H</w:t>
       </w:r>
@@ -57,60 +59,14 @@
         <w:rPr>
           <w:rFonts w:hint="eastAsia"/>
         </w:rPr>
-        <w:t>ozirda</w:t>
-      </w:r>
-      <w:proofErr w:type="spellEnd"/>
-      <w:r>
-        <w:rPr>
-          <w:rFonts w:hint="eastAsia"/>
-        </w:rPr>
-        <w:t xml:space="preserve"> </w:t>
-      </w:r>
-      <w:proofErr w:type="spellStart"/>
-      <w:r>
-        <w:rPr>
-          <w:rFonts w:hint="eastAsia"/>
-        </w:rPr>
-        <w:t>asosan</w:t>
-      </w:r>
-      <w:proofErr w:type="spellEnd"/>
-      <w:r>
-        <w:rPr>
-          <w:rFonts w:hint="eastAsia"/>
-        </w:rPr>
-        <w:t xml:space="preserve"> </w:t>
-      </w:r>
-      <w:proofErr w:type="spellStart"/>
-      <w:r>
-        <w:rPr>
-          <w:rFonts w:hint="eastAsia"/>
-        </w:rPr>
-        <w:t>CSSning</w:t>
-      </w:r>
-      <w:proofErr w:type="spellEnd"/>
-      <w:r>
-        <w:rPr>
-          <w:rFonts w:hint="eastAsia"/>
-        </w:rPr>
-        <w:t xml:space="preserve"> 3-versiyasidan </w:t>
-      </w:r>
-      <w:proofErr w:type="spellStart"/>
-      <w:r>
-        <w:rPr>
-          <w:rFonts w:hint="eastAsia"/>
-        </w:rPr>
-        <w:t>foydalanishadi</w:t>
-      </w:r>
-      <w:proofErr w:type="spellEnd"/>
-      <w:r>
-        <w:rPr>
-          <w:rFonts w:hint="eastAsia"/>
-        </w:rPr>
-        <w:t>.</w:t>
+        <w:t>ozirda asosan CSSning 3-versiyasidan foydalanishadi.</w:t>
       </w:r>
     </w:p>
     <w:p>
       <w:r>
+        <w:rPr>
+          <w:noProof/>
+        </w:rPr>
         <w:drawing>
           <wp:inline distT="0" distB="0" distL="0" distR="0" wp14:anchorId="167432BF" wp14:editId="59276398">
             <wp:extent cx="5943600" cy="4096385"/>
@@ -150,6 +106,9 @@
     </w:p>
     <w:p>
       <w:r>
+        <w:rPr>
+          <w:noProof/>
+        </w:rPr>
         <w:lastRenderedPageBreak/>
         <w:drawing>
           <wp:inline distT="0" distB="0" distL="0" distR="0" wp14:anchorId="638D37FE" wp14:editId="47ADE99F">
@@ -189,11 +148,84 @@
       </w:r>
     </w:p>
     <w:p>
-      <w:pPr>
-        <w:rPr>
-          <w:rFonts w:hint="eastAsia"/>
-        </w:rPr>
-      </w:pPr>
+      <w:r>
+        <w:drawing>
+          <wp:inline distT="0" distB="0" distL="0" distR="0" wp14:anchorId="05C4AABD" wp14:editId="470DFF6A">
+            <wp:extent cx="5943600" cy="4668520"/>
+            <wp:effectExtent l="0" t="0" r="0" b="0"/>
+            <wp:docPr id="534103350" name="Picture 1" descr="A screenshot of a computer&#10;&#10;AI-generated content may be incorrect."/>
+            <wp:cNvGraphicFramePr>
+              <a:graphicFrameLocks xmlns:a="http://schemas.openxmlformats.org/drawingml/2006/main" noChangeAspect="1"/>
+            </wp:cNvGraphicFramePr>
+            <a:graphic xmlns:a="http://schemas.openxmlformats.org/drawingml/2006/main">
+              <a:graphicData uri="http://schemas.openxmlformats.org/drawingml/2006/picture">
+                <pic:pic xmlns:pic="http://schemas.openxmlformats.org/drawingml/2006/picture">
+                  <pic:nvPicPr>
+                    <pic:cNvPr id="534103350" name="Picture 1" descr="A screenshot of a computer&#10;&#10;AI-generated content may be incorrect."/>
+                    <pic:cNvPicPr/>
+                  </pic:nvPicPr>
+                  <pic:blipFill>
+                    <a:blip r:embed="rId8"/>
+                    <a:stretch>
+                      <a:fillRect/>
+                    </a:stretch>
+                  </pic:blipFill>
+                  <pic:spPr>
+                    <a:xfrm>
+                      <a:off x="0" y="0"/>
+                      <a:ext cx="5943600" cy="4668520"/>
+                    </a:xfrm>
+                    <a:prstGeom prst="rect">
+                      <a:avLst/>
+                    </a:prstGeom>
+                  </pic:spPr>
+                </pic:pic>
+              </a:graphicData>
+            </a:graphic>
+          </wp:inline>
+        </w:drawing>
+      </w:r>
+    </w:p>
+    <w:p/>
+    <w:p>
+      <w:r>
+        <w:lastRenderedPageBreak/>
+        <w:drawing>
+          <wp:inline distT="0" distB="0" distL="0" distR="0" wp14:anchorId="7F82069A" wp14:editId="01B48C37">
+            <wp:extent cx="5943600" cy="4379595"/>
+            <wp:effectExtent l="0" t="0" r="0" b="1905"/>
+            <wp:docPr id="342665569" name="Picture 1" descr="A screenshot of a computer&#10;&#10;AI-generated content may be incorrect."/>
+            <wp:cNvGraphicFramePr>
+              <a:graphicFrameLocks xmlns:a="http://schemas.openxmlformats.org/drawingml/2006/main" noChangeAspect="1"/>
+            </wp:cNvGraphicFramePr>
+            <a:graphic xmlns:a="http://schemas.openxmlformats.org/drawingml/2006/main">
+              <a:graphicData uri="http://schemas.openxmlformats.org/drawingml/2006/picture">
+                <pic:pic xmlns:pic="http://schemas.openxmlformats.org/drawingml/2006/picture">
+                  <pic:nvPicPr>
+                    <pic:cNvPr id="342665569" name="Picture 1" descr="A screenshot of a computer&#10;&#10;AI-generated content may be incorrect."/>
+                    <pic:cNvPicPr/>
+                  </pic:nvPicPr>
+                  <pic:blipFill>
+                    <a:blip r:embed="rId9"/>
+                    <a:stretch>
+                      <a:fillRect/>
+                    </a:stretch>
+                  </pic:blipFill>
+                  <pic:spPr>
+                    <a:xfrm>
+                      <a:off x="0" y="0"/>
+                      <a:ext cx="5943600" cy="4379595"/>
+                    </a:xfrm>
+                    <a:prstGeom prst="rect">
+                      <a:avLst/>
+                    </a:prstGeom>
+                  </pic:spPr>
+                </pic:pic>
+              </a:graphicData>
+            </a:graphic>
+          </wp:inline>
+        </w:drawing>
+      </w:r>
     </w:p>
     <w:sectPr>
       <w:pgSz w:w="12240" w:h="15840"/>

</xml_diff>

<commit_message>
Classes and Combined selectors
</commit_message>
<xml_diff>
--- a/CSS.docx
+++ b/CSS.docx
@@ -398,7 +398,57 @@
         </w:drawing>
       </w:r>
     </w:p>
-    <w:p/>
+    <w:p>
+      <w:pPr>
+        <w:rPr>
+          <w:rFonts w:hint="eastAsia"/>
+        </w:rPr>
+      </w:pPr>
+      <w:r>
+        <w:rPr>
+          <w:rFonts w:hint="eastAsia"/>
+        </w:rPr>
+        <w:lastRenderedPageBreak/>
+        <w:t>------------------------------------------------------------------------------------------------------------------</w:t>
+      </w:r>
+      <w:r>
+        <w:drawing>
+          <wp:inline distT="0" distB="0" distL="0" distR="0" wp14:anchorId="545E3787" wp14:editId="10F604D0">
+            <wp:extent cx="5943600" cy="4893310"/>
+            <wp:effectExtent l="0" t="0" r="0" b="2540"/>
+            <wp:docPr id="1576973552" name="Picture 1" descr="A screenshot of a computer&#10;&#10;AI-generated content may be incorrect."/>
+            <wp:cNvGraphicFramePr>
+              <a:graphicFrameLocks xmlns:a="http://schemas.openxmlformats.org/drawingml/2006/main" noChangeAspect="1"/>
+            </wp:cNvGraphicFramePr>
+            <a:graphic xmlns:a="http://schemas.openxmlformats.org/drawingml/2006/main">
+              <a:graphicData uri="http://schemas.openxmlformats.org/drawingml/2006/picture">
+                <pic:pic xmlns:pic="http://schemas.openxmlformats.org/drawingml/2006/picture">
+                  <pic:nvPicPr>
+                    <pic:cNvPr id="1576973552" name="Picture 1" descr="A screenshot of a computer&#10;&#10;AI-generated content may be incorrect."/>
+                    <pic:cNvPicPr/>
+                  </pic:nvPicPr>
+                  <pic:blipFill>
+                    <a:blip r:embed="rId12"/>
+                    <a:stretch>
+                      <a:fillRect/>
+                    </a:stretch>
+                  </pic:blipFill>
+                  <pic:spPr>
+                    <a:xfrm>
+                      <a:off x="0" y="0"/>
+                      <a:ext cx="5943600" cy="4893310"/>
+                    </a:xfrm>
+                    <a:prstGeom prst="rect">
+                      <a:avLst/>
+                    </a:prstGeom>
+                  </pic:spPr>
+                </pic:pic>
+              </a:graphicData>
+            </a:graphic>
+          </wp:inline>
+        </w:drawing>
+      </w:r>
+    </w:p>
     <w:sectPr>
       <w:pgSz w:w="12240" w:h="15840"/>
       <w:pgMar w:top="1440" w:right="1440" w:bottom="1440" w:left="1440" w:header="720" w:footer="720" w:gutter="0"/>

</xml_diff>